<commit_message>
minor edits in lab6
</commit_message>
<xml_diff>
--- a/Labs/lab6.docx
+++ b/Labs/lab6.docx
@@ -1080,7 +1080,7 @@
     </w:p>
     <w:bookmarkEnd w:id="30"/>
     <w:bookmarkEnd w:id="31"/>
-    <w:bookmarkStart w:id="39" w:name="X27132f2868602c49ead68ab709a9be4098ccf95"/>
+    <w:bookmarkStart w:id="37" w:name="X27132f2868602c49ead68ab709a9be4098ccf95"/>
     <w:p>
       <w:pPr>
         <w:pStyle w:val="Heading2"/>
@@ -1762,7 +1762,7 @@
           <w:b/>
           <w:bCs/>
         </w:rPr>
-        <w:t xml:space="preserve">Q10</w:t>
+        <w:t xml:space="preserve">Q11</w:t>
       </w:r>
       <w:r>
         <w:t xml:space="preserve"> </w:t>
@@ -1785,7 +1785,17 @@
       </w:r>
     </w:p>
     <w:bookmarkEnd w:id="36"/>
-    <w:bookmarkStart w:id="37" w:name="q17.-challenge-problem"/>
+    <w:bookmarkEnd w:id="37"/>
+    <w:bookmarkStart w:id="40" w:name="challenge-problems"/>
+    <w:p>
+      <w:pPr>
+        <w:pStyle w:val="Heading2"/>
+      </w:pPr>
+      <w:r>
+        <w:t xml:space="preserve">Challenge Problems</w:t>
+      </w:r>
+    </w:p>
+    <w:bookmarkStart w:id="38" w:name="q17.-challenge-problem"/>
     <w:p>
       <w:pPr>
         <w:pStyle w:val="Heading3"/>
@@ -1850,8 +1860,8 @@
         <w:t xml:space="preserve">?</w:t>
       </w:r>
     </w:p>
-    <w:bookmarkEnd w:id="37"/>
-    <w:bookmarkStart w:id="38" w:name="q18.-challenge-problem"/>
+    <w:bookmarkEnd w:id="38"/>
+    <w:bookmarkStart w:id="39" w:name="q18.-challenge-problem"/>
     <w:p>
       <w:pPr>
         <w:pStyle w:val="Heading3"/>
@@ -1868,8 +1878,8 @@
         <w:t xml:space="preserve">Using labdata6A, fit a mixed model that allows the variance of the random school effect to differ between schools with a walk/bike program and those that do not have one.</w:t>
       </w:r>
     </w:p>
-    <w:bookmarkEnd w:id="38"/>
     <w:bookmarkEnd w:id="39"/>
+    <w:bookmarkEnd w:id="40"/>
     <w:sectPr/>
   </w:body>
 </w:document>

</xml_diff>